<commit_message>
CV actualizado -  29-09-2025
</commit_message>
<xml_diff>
--- a/EDITABLE/EDWIN YONER FLORES RUPAY.docx
+++ b/EDITABLE/EDWIN YONER FLORES RUPAY.docx
@@ -3630,7 +3630,15 @@
                 <w:sz w:val="20"/>
                 <w:szCs w:val="20"/>
               </w:rPr>
-              <w:t>: 07/2023 - 10/2024</w:t>
+              <w:t>: 07/2023 - 10/202</w:t>
+            </w:r>
+            <w:r>
+              <w:rPr>
+                <w:color w:val="44546A" w:themeColor="text2"/>
+                <w:sz w:val="20"/>
+                <w:szCs w:val="20"/>
+              </w:rPr>
+              <w:t>3</w:t>
             </w:r>
           </w:p>
           <w:p>

</xml_diff>

<commit_message>
CV Actualizado || 29-09-2025
</commit_message>
<xml_diff>
--- a/EDITABLE/EDWIN YONER FLORES RUPAY.docx
+++ b/EDITABLE/EDWIN YONER FLORES RUPAY.docx
@@ -3010,7 +3010,23 @@
                 <w:sz w:val="20"/>
                 <w:szCs w:val="20"/>
               </w:rPr>
-              <w:t xml:space="preserve">/2024 </w:t>
+              <w:t>/202</w:t>
+            </w:r>
+            <w:r>
+              <w:rPr>
+                <w:color w:val="44546A" w:themeColor="text2"/>
+                <w:sz w:val="20"/>
+                <w:szCs w:val="20"/>
+              </w:rPr>
+              <w:t>5</w:t>
+            </w:r>
+            <w:r>
+              <w:rPr>
+                <w:color w:val="44546A" w:themeColor="text2"/>
+                <w:sz w:val="20"/>
+                <w:szCs w:val="20"/>
+              </w:rPr>
+              <w:t xml:space="preserve"> </w:t>
             </w:r>
             <w:r>
               <w:rPr>

</xml_diff>